<commit_message>
Added Lab2 PDF DB
</commit_message>
<xml_diff>
--- a/2 DataBases/Lab2/Лабораторная работа №2 БД.docx
+++ b/2 DataBases/Lab2/Лабораторная работа №2 БД.docx
@@ -457,10 +457,10 @@
           <w:pPr>
             <w:pStyle w:val="11"/>
             <w:rPr>
-              <w:noProof w:val="0"/>
-              <w:color w:val="000000" w:themeColor="text1"/>
+              <w:rFonts w:eastAsiaTheme="minorEastAsia"/>
               <w:sz w:val="28"/>
               <w:szCs w:val="28"/>
+              <w:lang w:eastAsia="ru-RU"/>
             </w:rPr>
           </w:pPr>
           <w:r>
@@ -490,11 +490,10 @@
             </w:rPr>
             <w:fldChar w:fldCharType="separate"/>
           </w:r>
-          <w:hyperlink w:anchor="_Toc192606459" w:history="1">
+          <w:hyperlink w:anchor="_Toc193817632" w:history="1">
             <w:r>
               <w:rPr>
-                <w:noProof w:val="0"/>
-                <w:color w:val="000000" w:themeColor="text1"/>
+                <w:rStyle w:val="af0"/>
                 <w:sz w:val="28"/>
                 <w:szCs w:val="28"/>
               </w:rPr>
@@ -502,9 +501,7 @@
             </w:r>
             <w:r>
               <w:rPr>
-                <w:noProof w:val="0"/>
                 <w:webHidden/>
-                <w:color w:val="000000" w:themeColor="text1"/>
                 <w:sz w:val="28"/>
                 <w:szCs w:val="28"/>
               </w:rPr>
@@ -512,9 +509,7 @@
             </w:r>
             <w:r>
               <w:rPr>
-                <w:noProof w:val="0"/>
                 <w:webHidden/>
-                <w:color w:val="000000" w:themeColor="text1"/>
                 <w:sz w:val="28"/>
                 <w:szCs w:val="28"/>
               </w:rPr>
@@ -522,28 +517,22 @@
             </w:r>
             <w:r>
               <w:rPr>
-                <w:noProof w:val="0"/>
                 <w:webHidden/>
-                <w:color w:val="000000" w:themeColor="text1"/>
                 <w:sz w:val="28"/>
                 <w:szCs w:val="28"/>
               </w:rPr>
-              <w:instrText xml:space="preserve"> PAGEREF _Toc192606459 \h </w:instrText>
+              <w:instrText xml:space="preserve"> PAGEREF _Toc193817632 \h </w:instrText>
             </w:r>
             <w:r>
               <w:rPr>
-                <w:noProof w:val="0"/>
                 <w:webHidden/>
-                <w:color w:val="000000" w:themeColor="text1"/>
                 <w:sz w:val="28"/>
                 <w:szCs w:val="28"/>
               </w:rPr>
             </w:r>
             <w:r>
               <w:rPr>
-                <w:noProof w:val="0"/>
                 <w:webHidden/>
-                <w:color w:val="000000" w:themeColor="text1"/>
                 <w:sz w:val="28"/>
                 <w:szCs w:val="28"/>
               </w:rPr>
@@ -552,7 +541,6 @@
             <w:r>
               <w:rPr>
                 <w:webHidden/>
-                <w:color w:val="000000" w:themeColor="text1"/>
                 <w:sz w:val="28"/>
                 <w:szCs w:val="28"/>
               </w:rPr>
@@ -560,9 +548,7 @@
             </w:r>
             <w:r>
               <w:rPr>
-                <w:noProof w:val="0"/>
                 <w:webHidden/>
-                <w:color w:val="000000" w:themeColor="text1"/>
                 <w:sz w:val="28"/>
                 <w:szCs w:val="28"/>
               </w:rPr>
@@ -574,17 +560,16 @@
           <w:pPr>
             <w:pStyle w:val="11"/>
             <w:rPr>
-              <w:noProof w:val="0"/>
-              <w:color w:val="000000" w:themeColor="text1"/>
+              <w:rFonts w:eastAsiaTheme="minorEastAsia"/>
               <w:sz w:val="28"/>
               <w:szCs w:val="28"/>
+              <w:lang w:eastAsia="ru-RU"/>
             </w:rPr>
           </w:pPr>
-          <w:hyperlink w:anchor="_Toc192606460" w:history="1">
+          <w:hyperlink w:anchor="_Toc193817633" w:history="1">
             <w:r>
               <w:rPr>
-                <w:noProof w:val="0"/>
-                <w:color w:val="000000" w:themeColor="text1"/>
+                <w:rStyle w:val="af0"/>
                 <w:sz w:val="28"/>
                 <w:szCs w:val="28"/>
               </w:rPr>
@@ -592,9 +577,7 @@
             </w:r>
             <w:r>
               <w:rPr>
-                <w:noProof w:val="0"/>
                 <w:webHidden/>
-                <w:color w:val="000000" w:themeColor="text1"/>
                 <w:sz w:val="28"/>
                 <w:szCs w:val="28"/>
               </w:rPr>
@@ -602,9 +585,7 @@
             </w:r>
             <w:r>
               <w:rPr>
-                <w:noProof w:val="0"/>
                 <w:webHidden/>
-                <w:color w:val="000000" w:themeColor="text1"/>
                 <w:sz w:val="28"/>
                 <w:szCs w:val="28"/>
               </w:rPr>
@@ -612,28 +593,22 @@
             </w:r>
             <w:r>
               <w:rPr>
-                <w:noProof w:val="0"/>
                 <w:webHidden/>
-                <w:color w:val="000000" w:themeColor="text1"/>
                 <w:sz w:val="28"/>
                 <w:szCs w:val="28"/>
               </w:rPr>
-              <w:instrText xml:space="preserve"> PAGEREF _Toc192606460 \h </w:instrText>
+              <w:instrText xml:space="preserve"> PAGEREF _Toc193817633 \h </w:instrText>
             </w:r>
             <w:r>
               <w:rPr>
-                <w:noProof w:val="0"/>
                 <w:webHidden/>
-                <w:color w:val="000000" w:themeColor="text1"/>
                 <w:sz w:val="28"/>
                 <w:szCs w:val="28"/>
               </w:rPr>
             </w:r>
             <w:r>
               <w:rPr>
-                <w:noProof w:val="0"/>
                 <w:webHidden/>
-                <w:color w:val="000000" w:themeColor="text1"/>
                 <w:sz w:val="28"/>
                 <w:szCs w:val="28"/>
               </w:rPr>
@@ -642,17 +617,14 @@
             <w:r>
               <w:rPr>
                 <w:webHidden/>
-                <w:color w:val="000000" w:themeColor="text1"/>
                 <w:sz w:val="28"/>
                 <w:szCs w:val="28"/>
               </w:rPr>
-              <w:t>4</w:t>
+              <w:t>5</w:t>
             </w:r>
             <w:r>
               <w:rPr>
-                <w:noProof w:val="0"/>
                 <w:webHidden/>
-                <w:color w:val="000000" w:themeColor="text1"/>
                 <w:sz w:val="28"/>
                 <w:szCs w:val="28"/>
               </w:rPr>
@@ -667,33 +639,35 @@
               <w:tab w:val="right" w:leader="dot" w:pos="9344"/>
             </w:tabs>
             <w:rPr>
-              <w:rFonts w:ascii="Times New Roman" w:hAnsi="Times New Roman" w:cs="Times New Roman"/>
+              <w:rFonts w:ascii="Times New Roman" w:eastAsiaTheme="minorEastAsia" w:hAnsi="Times New Roman" w:cs="Times New Roman"/>
               <w:b w:val="0"/>
               <w:bCs w:val="0"/>
-              <w:color w:val="000000" w:themeColor="text1"/>
+              <w:noProof/>
               <w:sz w:val="28"/>
               <w:szCs w:val="28"/>
+              <w:lang w:eastAsia="ru-RU"/>
             </w:rPr>
           </w:pPr>
-          <w:hyperlink w:anchor="_Toc192606461" w:history="1">
+          <w:hyperlink w:anchor="_Toc193817634" w:history="1">
             <w:r>
               <w:rPr>
+                <w:rStyle w:val="af0"/>
                 <w:rFonts w:ascii="Times New Roman" w:hAnsi="Times New Roman" w:cs="Times New Roman"/>
                 <w:b w:val="0"/>
                 <w:bCs w:val="0"/>
-                <w:color w:val="000000" w:themeColor="text1"/>
+                <w:noProof/>
                 <w:sz w:val="28"/>
                 <w:szCs w:val="28"/>
               </w:rPr>
-              <w:t>Описание предметной области</w:t>
+              <w:t>Реализация запросов</w:t>
             </w:r>
             <w:r>
               <w:rPr>
                 <w:rFonts w:ascii="Times New Roman" w:hAnsi="Times New Roman" w:cs="Times New Roman"/>
                 <w:b w:val="0"/>
                 <w:bCs w:val="0"/>
+                <w:noProof/>
                 <w:webHidden/>
-                <w:color w:val="000000" w:themeColor="text1"/>
                 <w:sz w:val="28"/>
                 <w:szCs w:val="28"/>
               </w:rPr>
@@ -704,8 +678,8 @@
                 <w:rFonts w:ascii="Times New Roman" w:hAnsi="Times New Roman" w:cs="Times New Roman"/>
                 <w:b w:val="0"/>
                 <w:bCs w:val="0"/>
+                <w:noProof/>
                 <w:webHidden/>
-                <w:color w:val="000000" w:themeColor="text1"/>
                 <w:sz w:val="28"/>
                 <w:szCs w:val="28"/>
               </w:rPr>
@@ -716,20 +690,20 @@
                 <w:rFonts w:ascii="Times New Roman" w:hAnsi="Times New Roman" w:cs="Times New Roman"/>
                 <w:b w:val="0"/>
                 <w:bCs w:val="0"/>
+                <w:noProof/>
                 <w:webHidden/>
-                <w:color w:val="000000" w:themeColor="text1"/>
                 <w:sz w:val="28"/>
                 <w:szCs w:val="28"/>
               </w:rPr>
-              <w:instrText xml:space="preserve"> PAGEREF _Toc192606461 \h </w:instrText>
+              <w:instrText xml:space="preserve"> PAGEREF _Toc193817634 \h </w:instrText>
             </w:r>
             <w:r>
               <w:rPr>
                 <w:rFonts w:ascii="Times New Roman" w:hAnsi="Times New Roman" w:cs="Times New Roman"/>
                 <w:b w:val="0"/>
                 <w:bCs w:val="0"/>
+                <w:noProof/>
                 <w:webHidden/>
-                <w:color w:val="000000" w:themeColor="text1"/>
                 <w:sz w:val="28"/>
                 <w:szCs w:val="28"/>
               </w:rPr>
@@ -739,8 +713,8 @@
                 <w:rFonts w:ascii="Times New Roman" w:hAnsi="Times New Roman" w:cs="Times New Roman"/>
                 <w:b w:val="0"/>
                 <w:bCs w:val="0"/>
+                <w:noProof/>
                 <w:webHidden/>
-                <w:color w:val="000000" w:themeColor="text1"/>
                 <w:sz w:val="28"/>
                 <w:szCs w:val="28"/>
               </w:rPr>
@@ -753,346 +727,6 @@
                 <w:bCs w:val="0"/>
                 <w:noProof/>
                 <w:webHidden/>
-                <w:color w:val="000000" w:themeColor="text1"/>
-                <w:sz w:val="28"/>
-                <w:szCs w:val="28"/>
-              </w:rPr>
-              <w:t>4</w:t>
-            </w:r>
-            <w:r>
-              <w:rPr>
-                <w:rFonts w:ascii="Times New Roman" w:hAnsi="Times New Roman" w:cs="Times New Roman"/>
-                <w:b w:val="0"/>
-                <w:bCs w:val="0"/>
-                <w:webHidden/>
-                <w:color w:val="000000" w:themeColor="text1"/>
-                <w:sz w:val="28"/>
-                <w:szCs w:val="28"/>
-              </w:rPr>
-              <w:fldChar w:fldCharType="end"/>
-            </w:r>
-          </w:hyperlink>
-        </w:p>
-        <w:p>
-          <w:pPr>
-            <w:pStyle w:val="23"/>
-            <w:tabs>
-              <w:tab w:val="right" w:leader="dot" w:pos="9344"/>
-            </w:tabs>
-            <w:rPr>
-              <w:rFonts w:ascii="Times New Roman" w:hAnsi="Times New Roman" w:cs="Times New Roman"/>
-              <w:b w:val="0"/>
-              <w:bCs w:val="0"/>
-              <w:color w:val="000000" w:themeColor="text1"/>
-              <w:sz w:val="28"/>
-              <w:szCs w:val="28"/>
-            </w:rPr>
-          </w:pPr>
-          <w:hyperlink w:anchor="_Toc192606462" w:history="1">
-            <w:r>
-              <w:rPr>
-                <w:rFonts w:ascii="Times New Roman" w:hAnsi="Times New Roman" w:cs="Times New Roman"/>
-                <w:b w:val="0"/>
-                <w:bCs w:val="0"/>
-                <w:color w:val="000000" w:themeColor="text1"/>
-                <w:sz w:val="28"/>
-                <w:szCs w:val="28"/>
-              </w:rPr>
-              <w:t>Список и классификация сущностей</w:t>
-            </w:r>
-            <w:r>
-              <w:rPr>
-                <w:rFonts w:ascii="Times New Roman" w:hAnsi="Times New Roman" w:cs="Times New Roman"/>
-                <w:b w:val="0"/>
-                <w:bCs w:val="0"/>
-                <w:webHidden/>
-                <w:color w:val="000000" w:themeColor="text1"/>
-                <w:sz w:val="28"/>
-                <w:szCs w:val="28"/>
-              </w:rPr>
-              <w:tab/>
-            </w:r>
-            <w:r>
-              <w:rPr>
-                <w:rFonts w:ascii="Times New Roman" w:hAnsi="Times New Roman" w:cs="Times New Roman"/>
-                <w:b w:val="0"/>
-                <w:bCs w:val="0"/>
-                <w:webHidden/>
-                <w:color w:val="000000" w:themeColor="text1"/>
-                <w:sz w:val="28"/>
-                <w:szCs w:val="28"/>
-              </w:rPr>
-              <w:fldChar w:fldCharType="begin"/>
-            </w:r>
-            <w:r>
-              <w:rPr>
-                <w:rFonts w:ascii="Times New Roman" w:hAnsi="Times New Roman" w:cs="Times New Roman"/>
-                <w:b w:val="0"/>
-                <w:bCs w:val="0"/>
-                <w:webHidden/>
-                <w:color w:val="000000" w:themeColor="text1"/>
-                <w:sz w:val="28"/>
-                <w:szCs w:val="28"/>
-              </w:rPr>
-              <w:instrText xml:space="preserve"> PAGEREF _Toc192606462 \h </w:instrText>
-            </w:r>
-            <w:r>
-              <w:rPr>
-                <w:rFonts w:ascii="Times New Roman" w:hAnsi="Times New Roman" w:cs="Times New Roman"/>
-                <w:b w:val="0"/>
-                <w:bCs w:val="0"/>
-                <w:webHidden/>
-                <w:color w:val="000000" w:themeColor="text1"/>
-                <w:sz w:val="28"/>
-                <w:szCs w:val="28"/>
-              </w:rPr>
-            </w:r>
-            <w:r>
-              <w:rPr>
-                <w:rFonts w:ascii="Times New Roman" w:hAnsi="Times New Roman" w:cs="Times New Roman"/>
-                <w:b w:val="0"/>
-                <w:bCs w:val="0"/>
-                <w:webHidden/>
-                <w:color w:val="000000" w:themeColor="text1"/>
-                <w:sz w:val="28"/>
-                <w:szCs w:val="28"/>
-              </w:rPr>
-              <w:fldChar w:fldCharType="separate"/>
-            </w:r>
-            <w:r>
-              <w:rPr>
-                <w:rFonts w:ascii="Times New Roman" w:hAnsi="Times New Roman" w:cs="Times New Roman"/>
-                <w:b w:val="0"/>
-                <w:bCs w:val="0"/>
-                <w:noProof/>
-                <w:webHidden/>
-                <w:color w:val="000000" w:themeColor="text1"/>
-                <w:sz w:val="28"/>
-                <w:szCs w:val="28"/>
-              </w:rPr>
-              <w:t>4</w:t>
-            </w:r>
-            <w:r>
-              <w:rPr>
-                <w:rFonts w:ascii="Times New Roman" w:hAnsi="Times New Roman" w:cs="Times New Roman"/>
-                <w:b w:val="0"/>
-                <w:bCs w:val="0"/>
-                <w:webHidden/>
-                <w:color w:val="000000" w:themeColor="text1"/>
-                <w:sz w:val="28"/>
-                <w:szCs w:val="28"/>
-              </w:rPr>
-              <w:fldChar w:fldCharType="end"/>
-            </w:r>
-          </w:hyperlink>
-        </w:p>
-        <w:p>
-          <w:pPr>
-            <w:pStyle w:val="23"/>
-            <w:tabs>
-              <w:tab w:val="right" w:leader="dot" w:pos="9344"/>
-            </w:tabs>
-            <w:rPr>
-              <w:rFonts w:ascii="Times New Roman" w:hAnsi="Times New Roman" w:cs="Times New Roman"/>
-              <w:b w:val="0"/>
-              <w:bCs w:val="0"/>
-              <w:color w:val="000000" w:themeColor="text1"/>
-              <w:sz w:val="28"/>
-              <w:szCs w:val="28"/>
-            </w:rPr>
-          </w:pPr>
-          <w:hyperlink w:anchor="_Toc192606463" w:history="1">
-            <w:r>
-              <w:rPr>
-                <w:rFonts w:ascii="Times New Roman" w:hAnsi="Times New Roman" w:cs="Times New Roman"/>
-                <w:b w:val="0"/>
-                <w:bCs w:val="0"/>
-                <w:color w:val="000000" w:themeColor="text1"/>
-                <w:sz w:val="28"/>
-                <w:szCs w:val="28"/>
-              </w:rPr>
-              <w:t>Инфологическая модель</w:t>
-            </w:r>
-            <w:r>
-              <w:rPr>
-                <w:rFonts w:ascii="Times New Roman" w:hAnsi="Times New Roman" w:cs="Times New Roman"/>
-                <w:b w:val="0"/>
-                <w:bCs w:val="0"/>
-                <w:webHidden/>
-                <w:color w:val="000000" w:themeColor="text1"/>
-                <w:sz w:val="28"/>
-                <w:szCs w:val="28"/>
-              </w:rPr>
-              <w:tab/>
-            </w:r>
-            <w:r>
-              <w:rPr>
-                <w:rFonts w:ascii="Times New Roman" w:hAnsi="Times New Roman" w:cs="Times New Roman"/>
-                <w:b w:val="0"/>
-                <w:bCs w:val="0"/>
-                <w:webHidden/>
-                <w:color w:val="000000" w:themeColor="text1"/>
-                <w:sz w:val="28"/>
-                <w:szCs w:val="28"/>
-              </w:rPr>
-              <w:fldChar w:fldCharType="begin"/>
-            </w:r>
-            <w:r>
-              <w:rPr>
-                <w:rFonts w:ascii="Times New Roman" w:hAnsi="Times New Roman" w:cs="Times New Roman"/>
-                <w:b w:val="0"/>
-                <w:bCs w:val="0"/>
-                <w:webHidden/>
-                <w:color w:val="000000" w:themeColor="text1"/>
-                <w:sz w:val="28"/>
-                <w:szCs w:val="28"/>
-              </w:rPr>
-              <w:instrText xml:space="preserve"> PAGEREF _Toc192606463 \h </w:instrText>
-            </w:r>
-            <w:r>
-              <w:rPr>
-                <w:rFonts w:ascii="Times New Roman" w:hAnsi="Times New Roman" w:cs="Times New Roman"/>
-                <w:b w:val="0"/>
-                <w:bCs w:val="0"/>
-                <w:webHidden/>
-                <w:color w:val="000000" w:themeColor="text1"/>
-                <w:sz w:val="28"/>
-                <w:szCs w:val="28"/>
-              </w:rPr>
-            </w:r>
-            <w:r>
-              <w:rPr>
-                <w:rFonts w:ascii="Times New Roman" w:hAnsi="Times New Roman" w:cs="Times New Roman"/>
-                <w:b w:val="0"/>
-                <w:bCs w:val="0"/>
-                <w:webHidden/>
-                <w:color w:val="000000" w:themeColor="text1"/>
-                <w:sz w:val="28"/>
-                <w:szCs w:val="28"/>
-              </w:rPr>
-              <w:fldChar w:fldCharType="separate"/>
-            </w:r>
-            <w:r>
-              <w:rPr>
-                <w:rFonts w:ascii="Times New Roman" w:hAnsi="Times New Roman" w:cs="Times New Roman"/>
-                <w:b w:val="0"/>
-                <w:bCs w:val="0"/>
-                <w:noProof/>
-                <w:webHidden/>
-                <w:color w:val="000000" w:themeColor="text1"/>
-                <w:sz w:val="28"/>
-                <w:szCs w:val="28"/>
-              </w:rPr>
-              <w:t>4</w:t>
-            </w:r>
-            <w:r>
-              <w:rPr>
-                <w:rFonts w:ascii="Times New Roman" w:hAnsi="Times New Roman" w:cs="Times New Roman"/>
-                <w:b w:val="0"/>
-                <w:bCs w:val="0"/>
-                <w:webHidden/>
-                <w:color w:val="000000" w:themeColor="text1"/>
-                <w:sz w:val="28"/>
-                <w:szCs w:val="28"/>
-              </w:rPr>
-              <w:fldChar w:fldCharType="end"/>
-            </w:r>
-          </w:hyperlink>
-        </w:p>
-        <w:p>
-          <w:pPr>
-            <w:pStyle w:val="23"/>
-            <w:tabs>
-              <w:tab w:val="right" w:leader="dot" w:pos="9344"/>
-            </w:tabs>
-            <w:rPr>
-              <w:rFonts w:ascii="Times New Roman" w:hAnsi="Times New Roman" w:cs="Times New Roman"/>
-              <w:b w:val="0"/>
-              <w:bCs w:val="0"/>
-              <w:color w:val="000000" w:themeColor="text1"/>
-              <w:sz w:val="28"/>
-              <w:szCs w:val="28"/>
-            </w:rPr>
-          </w:pPr>
-          <w:hyperlink w:anchor="_Toc192606464" w:history="1">
-            <w:r>
-              <w:rPr>
-                <w:rFonts w:ascii="Times New Roman" w:hAnsi="Times New Roman" w:cs="Times New Roman"/>
-                <w:b w:val="0"/>
-                <w:bCs w:val="0"/>
-                <w:color w:val="000000" w:themeColor="text1"/>
-                <w:sz w:val="28"/>
-                <w:szCs w:val="28"/>
-              </w:rPr>
-              <w:t>Даталогическая модель</w:t>
-            </w:r>
-            <w:r>
-              <w:rPr>
-                <w:rFonts w:ascii="Times New Roman" w:hAnsi="Times New Roman" w:cs="Times New Roman"/>
-                <w:b w:val="0"/>
-                <w:bCs w:val="0"/>
-                <w:webHidden/>
-                <w:color w:val="000000" w:themeColor="text1"/>
-                <w:sz w:val="28"/>
-                <w:szCs w:val="28"/>
-              </w:rPr>
-              <w:tab/>
-            </w:r>
-            <w:r>
-              <w:rPr>
-                <w:rFonts w:ascii="Times New Roman" w:hAnsi="Times New Roman" w:cs="Times New Roman"/>
-                <w:b w:val="0"/>
-                <w:bCs w:val="0"/>
-                <w:webHidden/>
-                <w:color w:val="000000" w:themeColor="text1"/>
-                <w:sz w:val="28"/>
-                <w:szCs w:val="28"/>
-              </w:rPr>
-              <w:fldChar w:fldCharType="begin"/>
-            </w:r>
-            <w:r>
-              <w:rPr>
-                <w:rFonts w:ascii="Times New Roman" w:hAnsi="Times New Roman" w:cs="Times New Roman"/>
-                <w:b w:val="0"/>
-                <w:bCs w:val="0"/>
-                <w:webHidden/>
-                <w:color w:val="000000" w:themeColor="text1"/>
-                <w:sz w:val="28"/>
-                <w:szCs w:val="28"/>
-              </w:rPr>
-              <w:instrText xml:space="preserve"> PAGEREF _Toc192606464 \h </w:instrText>
-            </w:r>
-            <w:r>
-              <w:rPr>
-                <w:rFonts w:ascii="Times New Roman" w:hAnsi="Times New Roman" w:cs="Times New Roman"/>
-                <w:b w:val="0"/>
-                <w:bCs w:val="0"/>
-                <w:webHidden/>
-                <w:color w:val="000000" w:themeColor="text1"/>
-                <w:sz w:val="28"/>
-                <w:szCs w:val="28"/>
-              </w:rPr>
-            </w:r>
-            <w:r>
-              <w:rPr>
-                <w:rFonts w:ascii="Times New Roman" w:hAnsi="Times New Roman" w:cs="Times New Roman"/>
-                <w:b w:val="0"/>
-                <w:bCs w:val="0"/>
-                <w:webHidden/>
-                <w:color w:val="000000" w:themeColor="text1"/>
-                <w:sz w:val="28"/>
-                <w:szCs w:val="28"/>
-              </w:rPr>
-              <w:fldChar w:fldCharType="separate"/>
-            </w:r>
-            <w:r>
-              <w:rPr>
-                <w:rFonts w:ascii="Times New Roman" w:hAnsi="Times New Roman" w:cs="Times New Roman"/>
-                <w:b w:val="0"/>
-                <w:bCs w:val="0"/>
-                <w:noProof/>
-                <w:webHidden/>
-                <w:color w:val="000000" w:themeColor="text1"/>
                 <w:sz w:val="28"/>
                 <w:szCs w:val="28"/>
               </w:rPr>
@@ -1103,121 +737,8 @@
                 <w:rFonts w:ascii="Times New Roman" w:hAnsi="Times New Roman" w:cs="Times New Roman"/>
                 <w:b w:val="0"/>
                 <w:bCs w:val="0"/>
-                <w:webHidden/>
-                <w:color w:val="000000" w:themeColor="text1"/>
-                <w:sz w:val="28"/>
-                <w:szCs w:val="28"/>
-              </w:rPr>
-              <w:fldChar w:fldCharType="end"/>
-            </w:r>
-          </w:hyperlink>
-        </w:p>
-        <w:p>
-          <w:pPr>
-            <w:pStyle w:val="23"/>
-            <w:tabs>
-              <w:tab w:val="right" w:leader="dot" w:pos="9344"/>
-            </w:tabs>
-            <w:rPr>
-              <w:rFonts w:ascii="Times New Roman" w:hAnsi="Times New Roman" w:cs="Times New Roman"/>
-              <w:b w:val="0"/>
-              <w:bCs w:val="0"/>
-              <w:color w:val="000000" w:themeColor="text1"/>
-              <w:sz w:val="28"/>
-              <w:szCs w:val="28"/>
-            </w:rPr>
-          </w:pPr>
-          <w:hyperlink w:anchor="_Toc192606465" w:history="1">
-            <w:r>
-              <w:rPr>
-                <w:rFonts w:ascii="Times New Roman" w:hAnsi="Times New Roman" w:cs="Times New Roman"/>
-                <w:b w:val="0"/>
-                <w:bCs w:val="0"/>
-                <w:color w:val="000000" w:themeColor="text1"/>
-                <w:sz w:val="28"/>
-                <w:szCs w:val="28"/>
-              </w:rPr>
-              <w:t>Реализация даталогической модели на SQL</w:t>
-            </w:r>
-            <w:r>
-              <w:rPr>
-                <w:rFonts w:ascii="Times New Roman" w:hAnsi="Times New Roman" w:cs="Times New Roman"/>
-                <w:b w:val="0"/>
-                <w:bCs w:val="0"/>
-                <w:webHidden/>
-                <w:color w:val="000000" w:themeColor="text1"/>
-                <w:sz w:val="28"/>
-                <w:szCs w:val="28"/>
-              </w:rPr>
-              <w:tab/>
-            </w:r>
-            <w:r>
-              <w:rPr>
-                <w:rFonts w:ascii="Times New Roman" w:hAnsi="Times New Roman" w:cs="Times New Roman"/>
-                <w:b w:val="0"/>
-                <w:bCs w:val="0"/>
-                <w:webHidden/>
-                <w:color w:val="000000" w:themeColor="text1"/>
-                <w:sz w:val="28"/>
-                <w:szCs w:val="28"/>
-              </w:rPr>
-              <w:fldChar w:fldCharType="begin"/>
-            </w:r>
-            <w:r>
-              <w:rPr>
-                <w:rFonts w:ascii="Times New Roman" w:hAnsi="Times New Roman" w:cs="Times New Roman"/>
-                <w:b w:val="0"/>
-                <w:bCs w:val="0"/>
-                <w:webHidden/>
-                <w:color w:val="000000" w:themeColor="text1"/>
-                <w:sz w:val="28"/>
-                <w:szCs w:val="28"/>
-              </w:rPr>
-              <w:instrText xml:space="preserve"> PAGEREF _Toc192606465 \h </w:instrText>
-            </w:r>
-            <w:r>
-              <w:rPr>
-                <w:rFonts w:ascii="Times New Roman" w:hAnsi="Times New Roman" w:cs="Times New Roman"/>
-                <w:b w:val="0"/>
-                <w:bCs w:val="0"/>
-                <w:webHidden/>
-                <w:color w:val="000000" w:themeColor="text1"/>
-                <w:sz w:val="28"/>
-                <w:szCs w:val="28"/>
-              </w:rPr>
-            </w:r>
-            <w:r>
-              <w:rPr>
-                <w:rFonts w:ascii="Times New Roman" w:hAnsi="Times New Roman" w:cs="Times New Roman"/>
-                <w:b w:val="0"/>
-                <w:bCs w:val="0"/>
-                <w:webHidden/>
-                <w:color w:val="000000" w:themeColor="text1"/>
-                <w:sz w:val="28"/>
-                <w:szCs w:val="28"/>
-              </w:rPr>
-              <w:fldChar w:fldCharType="separate"/>
-            </w:r>
-            <w:r>
-              <w:rPr>
-                <w:rFonts w:ascii="Times New Roman" w:hAnsi="Times New Roman" w:cs="Times New Roman"/>
-                <w:b w:val="0"/>
-                <w:bCs w:val="0"/>
                 <w:noProof/>
                 <w:webHidden/>
-                <w:color w:val="000000" w:themeColor="text1"/>
-                <w:sz w:val="28"/>
-                <w:szCs w:val="28"/>
-              </w:rPr>
-              <w:t>5</w:t>
-            </w:r>
-            <w:r>
-              <w:rPr>
-                <w:rFonts w:ascii="Times New Roman" w:hAnsi="Times New Roman" w:cs="Times New Roman"/>
-                <w:b w:val="0"/>
-                <w:bCs w:val="0"/>
-                <w:webHidden/>
-                <w:color w:val="000000" w:themeColor="text1"/>
                 <w:sz w:val="28"/>
                 <w:szCs w:val="28"/>
               </w:rPr>
@@ -1229,17 +750,16 @@
           <w:pPr>
             <w:pStyle w:val="11"/>
             <w:rPr>
-              <w:noProof w:val="0"/>
-              <w:color w:val="000000" w:themeColor="text1"/>
+              <w:rFonts w:eastAsiaTheme="minorEastAsia"/>
               <w:sz w:val="28"/>
               <w:szCs w:val="28"/>
+              <w:lang w:eastAsia="ru-RU"/>
             </w:rPr>
           </w:pPr>
-          <w:hyperlink w:anchor="_Toc192606466" w:history="1">
+          <w:hyperlink w:anchor="_Toc193817635" w:history="1">
             <w:r>
               <w:rPr>
-                <w:noProof w:val="0"/>
-                <w:color w:val="000000" w:themeColor="text1"/>
+                <w:rStyle w:val="af0"/>
                 <w:sz w:val="28"/>
                 <w:szCs w:val="28"/>
               </w:rPr>
@@ -1247,9 +767,7 @@
             </w:r>
             <w:r>
               <w:rPr>
-                <w:noProof w:val="0"/>
                 <w:webHidden/>
-                <w:color w:val="000000" w:themeColor="text1"/>
                 <w:sz w:val="28"/>
                 <w:szCs w:val="28"/>
               </w:rPr>
@@ -1257,9 +775,7 @@
             </w:r>
             <w:r>
               <w:rPr>
-                <w:noProof w:val="0"/>
                 <w:webHidden/>
-                <w:color w:val="000000" w:themeColor="text1"/>
                 <w:sz w:val="28"/>
                 <w:szCs w:val="28"/>
               </w:rPr>
@@ -1267,28 +783,22 @@
             </w:r>
             <w:r>
               <w:rPr>
-                <w:noProof w:val="0"/>
                 <w:webHidden/>
-                <w:color w:val="000000" w:themeColor="text1"/>
                 <w:sz w:val="28"/>
                 <w:szCs w:val="28"/>
               </w:rPr>
-              <w:instrText xml:space="preserve"> PAGEREF _Toc192606466 \h </w:instrText>
+              <w:instrText xml:space="preserve"> PAGEREF _Toc193817635 \h </w:instrText>
             </w:r>
             <w:r>
               <w:rPr>
-                <w:noProof w:val="0"/>
                 <w:webHidden/>
-                <w:color w:val="000000" w:themeColor="text1"/>
                 <w:sz w:val="28"/>
                 <w:szCs w:val="28"/>
               </w:rPr>
             </w:r>
             <w:r>
               <w:rPr>
-                <w:noProof w:val="0"/>
                 <w:webHidden/>
-                <w:color w:val="000000" w:themeColor="text1"/>
                 <w:sz w:val="28"/>
                 <w:szCs w:val="28"/>
               </w:rPr>
@@ -1297,7 +807,6 @@
             <w:r>
               <w:rPr>
                 <w:webHidden/>
-                <w:color w:val="000000" w:themeColor="text1"/>
                 <w:sz w:val="28"/>
                 <w:szCs w:val="28"/>
               </w:rPr>
@@ -1305,9 +814,7 @@
             </w:r>
             <w:r>
               <w:rPr>
-                <w:noProof w:val="0"/>
                 <w:webHidden/>
-                <w:color w:val="000000" w:themeColor="text1"/>
                 <w:sz w:val="28"/>
                 <w:szCs w:val="28"/>
               </w:rPr>
@@ -1371,7 +878,7 @@
         </w:rPr>
         <w:br w:type="page"/>
       </w:r>
-      <w:bookmarkStart w:id="0" w:name="_Toc192606459"/>
+      <w:bookmarkStart w:id="0" w:name="_Toc193817632"/>
       <w:r>
         <w:rPr>
           <w:rFonts w:ascii="Times New Roman" w:hAnsi="Times New Roman" w:cs="Times New Roman"/>
@@ -1940,7 +1447,7 @@
           <w:szCs w:val="28"/>
         </w:rPr>
       </w:pPr>
-      <w:bookmarkStart w:id="1" w:name="_Toc192606460"/>
+      <w:bookmarkStart w:id="1" w:name="_Toc193817633"/>
       <w:r>
         <w:rPr>
           <w:rFonts w:ascii="Times New Roman" w:hAnsi="Times New Roman" w:cs="Times New Roman"/>
@@ -1969,6 +1476,7 @@
           <w:szCs w:val="28"/>
         </w:rPr>
       </w:pPr>
+      <w:bookmarkStart w:id="2" w:name="_Toc193817634"/>
       <w:r>
         <w:rPr>
           <w:rFonts w:ascii="Times New Roman" w:hAnsi="Times New Roman" w:cs="Times New Roman"/>
@@ -1980,19 +1488,45 @@
         </w:rPr>
         <w:t>Реализация запросов</w:t>
       </w:r>
+      <w:bookmarkEnd w:id="2"/>
     </w:p>
     <w:p>
+      <w:pPr>
+        <w:rPr>
+          <w:rFonts w:ascii="Times New Roman" w:hAnsi="Times New Roman" w:cs="Times New Roman"/>
+          <w:sz w:val="28"/>
+          <w:szCs w:val="28"/>
+          <w:lang w:val="en-US"/>
+        </w:rPr>
+      </w:pPr>
       <w:r>
         <w:tab/>
+      </w:r>
+      <w:r>
+        <w:rPr>
+          <w:rFonts w:ascii="Times New Roman" w:hAnsi="Times New Roman" w:cs="Times New Roman"/>
+          <w:sz w:val="28"/>
+          <w:szCs w:val="28"/>
+        </w:rPr>
         <w:t xml:space="preserve">Скрипт с реализацией представлен в репозитории на </w:t>
       </w:r>
-      <w:r>
-        <w:rPr>
+      <w:proofErr w:type="spellStart"/>
+      <w:r>
+        <w:rPr>
+          <w:rFonts w:ascii="Times New Roman" w:hAnsi="Times New Roman" w:cs="Times New Roman"/>
+          <w:sz w:val="28"/>
+          <w:szCs w:val="28"/>
           <w:lang w:val="en-US"/>
         </w:rPr>
         <w:t>github</w:t>
       </w:r>
-      <w:r>
+      <w:proofErr w:type="spellEnd"/>
+      <w:r>
+        <w:rPr>
+          <w:rFonts w:ascii="Times New Roman" w:hAnsi="Times New Roman" w:cs="Times New Roman"/>
+          <w:sz w:val="28"/>
+          <w:szCs w:val="28"/>
+        </w:rPr>
         <w:t>:</w:t>
       </w:r>
     </w:p>
@@ -2000,17 +1534,93 @@
       <w:pPr>
         <w:rPr>
           <w:rFonts w:ascii="Times New Roman" w:hAnsi="Times New Roman" w:cs="Times New Roman"/>
-          <w:color w:val="000000" w:themeColor="text1"/>
-          <w:sz w:val="28"/>
-          <w:szCs w:val="28"/>
-        </w:rPr>
-      </w:pPr>
-      <w:r>
-        <w:rPr>
-          <w:rFonts w:ascii="Times New Roman" w:hAnsi="Times New Roman" w:cs="Times New Roman"/>
-          <w:color w:val="000000" w:themeColor="text1"/>
-          <w:sz w:val="28"/>
-          <w:szCs w:val="28"/>
+          <w:sz w:val="28"/>
+          <w:szCs w:val="28"/>
+          <w:lang w:val="en-US"/>
+        </w:rPr>
+      </w:pPr>
+      <w:r>
+        <w:rPr>
+          <w:rFonts w:ascii="Times New Roman" w:hAnsi="Times New Roman" w:cs="Times New Roman"/>
+          <w:sz w:val="28"/>
+          <w:szCs w:val="28"/>
+          <w:lang w:val="en-US"/>
+        </w:rPr>
+        <w:fldChar w:fldCharType="begin"/>
+      </w:r>
+      <w:r>
+        <w:rPr>
+          <w:rFonts w:ascii="Times New Roman" w:hAnsi="Times New Roman" w:cs="Times New Roman"/>
+          <w:sz w:val="28"/>
+          <w:szCs w:val="28"/>
+          <w:lang w:val="en-US"/>
+        </w:rPr>
+        <w:instrText>HYPERLINK "</w:instrText>
+      </w:r>
+      <w:r>
+        <w:rPr>
+          <w:rFonts w:ascii="Times New Roman" w:hAnsi="Times New Roman" w:cs="Times New Roman"/>
+          <w:sz w:val="28"/>
+          <w:szCs w:val="28"/>
+          <w:lang w:val="en-US"/>
+        </w:rPr>
+        <w:instrText>https://github.com/Alvas07/ITMO/blob/main/2%20DataBases/Lab2/script.sql</w:instrText>
+      </w:r>
+      <w:r>
+        <w:rPr>
+          <w:rFonts w:ascii="Times New Roman" w:hAnsi="Times New Roman" w:cs="Times New Roman"/>
+          <w:sz w:val="28"/>
+          <w:szCs w:val="28"/>
+          <w:lang w:val="en-US"/>
+        </w:rPr>
+        <w:instrText>"</w:instrText>
+      </w:r>
+      <w:r>
+        <w:rPr>
+          <w:rFonts w:ascii="Times New Roman" w:hAnsi="Times New Roman" w:cs="Times New Roman"/>
+          <w:sz w:val="28"/>
+          <w:szCs w:val="28"/>
+          <w:lang w:val="en-US"/>
+        </w:rPr>
+        <w:fldChar w:fldCharType="separate"/>
+      </w:r>
+      <w:r>
+        <w:rPr>
+          <w:rStyle w:val="af0"/>
+          <w:rFonts w:ascii="Times New Roman" w:hAnsi="Times New Roman" w:cs="Times New Roman"/>
+          <w:sz w:val="28"/>
+          <w:szCs w:val="28"/>
+          <w:lang w:val="en-US"/>
+        </w:rPr>
+        <w:t>https://github.com/Alvas07/ITMO/blob/main/2%20DataBases/Lab2/script.sql</w:t>
+      </w:r>
+      <w:r>
+        <w:rPr>
+          <w:rFonts w:ascii="Times New Roman" w:hAnsi="Times New Roman" w:cs="Times New Roman"/>
+          <w:sz w:val="28"/>
+          <w:szCs w:val="28"/>
+          <w:lang w:val="en-US"/>
+        </w:rPr>
+        <w:fldChar w:fldCharType="end"/>
+      </w:r>
+    </w:p>
+    <w:p>
+      <w:pPr>
+        <w:rPr>
+          <w:rFonts w:ascii="Times New Roman" w:hAnsi="Times New Roman" w:cs="Times New Roman"/>
+          <w:color w:val="000000" w:themeColor="text1"/>
+          <w:sz w:val="28"/>
+          <w:szCs w:val="28"/>
+          <w:lang w:val="en-US"/>
+        </w:rPr>
+      </w:pPr>
+      <w:r>
+        <w:rPr>
+          <w:rFonts w:ascii="Times New Roman" w:hAnsi="Times New Roman" w:cs="Times New Roman"/>
+          <w:color w:val="000000" w:themeColor="text1"/>
+          <w:sz w:val="28"/>
+          <w:szCs w:val="28"/>
+          <w:lang w:val="en-US"/>
         </w:rPr>
         <w:br w:type="page"/>
       </w:r>
@@ -2029,7 +1639,7 @@
           <w:szCs w:val="28"/>
         </w:rPr>
       </w:pPr>
-      <w:bookmarkStart w:id="2" w:name="_Toc192606466"/>
+      <w:bookmarkStart w:id="3" w:name="_Toc193817635"/>
       <w:r>
         <w:rPr>
           <w:rFonts w:ascii="Times New Roman" w:hAnsi="Times New Roman" w:cs="Times New Roman"/>
@@ -2042,7 +1652,7 @@
         <w:lastRenderedPageBreak/>
         <w:t>Вывод</w:t>
       </w:r>
-      <w:bookmarkEnd w:id="2"/>
+      <w:bookmarkEnd w:id="3"/>
     </w:p>
     <w:p>
       <w:pPr>
@@ -2069,25 +1679,7 @@
           <w:sz w:val="28"/>
           <w:szCs w:val="28"/>
         </w:rPr>
-        <w:t xml:space="preserve">научился описывать предметную область, выделять из неё основные сущности, а также составлять инфологическую и </w:t>
-      </w:r>
-      <w:proofErr w:type="spellStart"/>
-      <w:r>
-        <w:rPr>
-          <w:rFonts w:ascii="Times New Roman" w:hAnsi="Times New Roman" w:cs="Times New Roman"/>
-          <w:sz w:val="28"/>
-          <w:szCs w:val="28"/>
-        </w:rPr>
-        <w:t>даталогическую</w:t>
-      </w:r>
-      <w:proofErr w:type="spellEnd"/>
-      <w:r>
-        <w:rPr>
-          <w:rFonts w:ascii="Times New Roman" w:hAnsi="Times New Roman" w:cs="Times New Roman"/>
-          <w:sz w:val="28"/>
-          <w:szCs w:val="28"/>
-        </w:rPr>
-        <w:t xml:space="preserve"> модели с дальнейшей реализацией на языке </w:t>
+        <w:t xml:space="preserve">изучил синтаксис языка </w:t>
       </w:r>
       <w:r>
         <w:rPr>
@@ -2104,7 +1696,15 @@
           <w:sz w:val="28"/>
           <w:szCs w:val="28"/>
         </w:rPr>
-        <w:t>.</w:t>
+        <w:t xml:space="preserve"> </w:t>
+      </w:r>
+      <w:r>
+        <w:rPr>
+          <w:rFonts w:ascii="Times New Roman" w:hAnsi="Times New Roman" w:cs="Times New Roman"/>
+          <w:sz w:val="28"/>
+          <w:szCs w:val="28"/>
+        </w:rPr>
+        <w:t>и научился создавать запросы к базе данных, используя подзапросы и соединения таблиц.</w:t>
       </w:r>
     </w:p>
     <w:sectPr>

</xml_diff>